<commit_message>
Yahoo Quote - updated plot
</commit_message>
<xml_diff>
--- a/Yahoo-Quote/Yahoo_Quote.docx
+++ b/Yahoo-Quote/Yahoo_Quote.docx
@@ -22,6 +22,21 @@
       </w:pPr>
       <w:r>
         <w:rPr>
+          <w:rStyle w:val="KeywordTok"/>
+        </w:rPr>
+        <w:t xml:space="preserve">library</w:t>
+      </w:r>
+      <w:r>
+        <w:rPr>
+          <w:rStyle w:val="NormalTok"/>
+        </w:rPr>
+        <w:t xml:space="preserve">(ggplot2)</w:t>
+      </w:r>
+      <w:r>
+        <w:br w:type="textWrapping"/>
+      </w:r>
+      <w:r>
+        <w:rPr>
           <w:rStyle w:val="NormalTok"/>
         </w:rPr>
         <w:t xml:space="preserve">uri &lt;-</w:t>
@@ -114,22 +129,235 @@
         <w:br w:type="textWrapping"/>
       </w:r>
       <w:r>
+        <w:br w:type="textWrapping"/>
+      </w:r>
+      <w:r>
+        <w:rPr>
+          <w:rStyle w:val="NormalTok"/>
+        </w:rPr>
+        <w:t xml:space="preserve">fit &lt;-</w:t>
+      </w:r>
+      <w:r>
+        <w:rPr>
+          <w:rStyle w:val="StringTok"/>
+        </w:rPr>
+        <w:t xml:space="preserve"> </w:t>
+      </w:r>
+      <w:r>
         <w:rPr>
           <w:rStyle w:val="KeywordTok"/>
         </w:rPr>
-        <w:t xml:space="preserve">plot</w:t>
-      </w:r>
-      <w:r>
-        <w:rPr>
-          <w:rStyle w:val="NormalTok"/>
-        </w:rPr>
-        <w:t xml:space="preserve">(df$Date, df$Adj.Close, </w:t>
+        <w:t xml:space="preserve">lm</w:t>
+      </w:r>
+      <w:r>
+        <w:rPr>
+          <w:rStyle w:val="NormalTok"/>
+        </w:rPr>
+        <w:t xml:space="preserve">(df$Date ~</w:t>
+      </w:r>
+      <w:r>
+        <w:rPr>
+          <w:rStyle w:val="StringTok"/>
+        </w:rPr>
+        <w:t xml:space="preserve"> </w:t>
+      </w:r>
+      <w:r>
+        <w:rPr>
+          <w:rStyle w:val="NormalTok"/>
+        </w:rPr>
+        <w:t xml:space="preserve">df$Adj.Close, </w:t>
       </w:r>
       <w:r>
         <w:rPr>
           <w:rStyle w:val="DataTypeTok"/>
         </w:rPr>
-        <w:t xml:space="preserve">ylab=</w:t>
+        <w:t xml:space="preserve">data =</w:t>
+      </w:r>
+      <w:r>
+        <w:rPr>
+          <w:rStyle w:val="NormalTok"/>
+        </w:rPr>
+        <w:t xml:space="preserve"> </w:t>
+      </w:r>
+      <w:r>
+        <w:rPr>
+          <w:rStyle w:val="NormalTok"/>
+        </w:rPr>
+        <w:t xml:space="preserve">df)</w:t>
+      </w:r>
+      <w:r>
+        <w:br w:type="textWrapping"/>
+      </w:r>
+      <w:r>
+        <w:br w:type="textWrapping"/>
+      </w:r>
+      <w:r>
+        <w:rPr>
+          <w:rStyle w:val="KeywordTok"/>
+        </w:rPr>
+        <w:t xml:space="preserve">ggplot</w:t>
+      </w:r>
+      <w:r>
+        <w:rPr>
+          <w:rStyle w:val="NormalTok"/>
+        </w:rPr>
+        <w:t xml:space="preserve">(fit$model, </w:t>
+      </w:r>
+      <w:r>
+        <w:rPr>
+          <w:rStyle w:val="KeywordTok"/>
+        </w:rPr>
+        <w:t xml:space="preserve">aes_string</w:t>
+      </w:r>
+      <w:r>
+        <w:rPr>
+          <w:rStyle w:val="NormalTok"/>
+        </w:rPr>
+        <w:t xml:space="preserve">(</w:t>
+      </w:r>
+      <w:r>
+        <w:rPr>
+          <w:rStyle w:val="DataTypeTok"/>
+        </w:rPr>
+        <w:t xml:space="preserve">x =</w:t>
+      </w:r>
+      <w:r>
+        <w:rPr>
+          <w:rStyle w:val="NormalTok"/>
+        </w:rPr>
+        <w:t xml:space="preserve"> </w:t>
+      </w:r>
+      <w:r>
+        <w:rPr>
+          <w:rStyle w:val="KeywordTok"/>
+        </w:rPr>
+        <w:t xml:space="preserve">names</w:t>
+      </w:r>
+      <w:r>
+        <w:rPr>
+          <w:rStyle w:val="NormalTok"/>
+        </w:rPr>
+        <w:t xml:space="preserve">(fit$model)[</w:t>
+      </w:r>
+      <w:r>
+        <w:rPr>
+          <w:rStyle w:val="DecValTok"/>
+        </w:rPr>
+        <w:t xml:space="preserve">1</w:t>
+      </w:r>
+      <w:r>
+        <w:rPr>
+          <w:rStyle w:val="NormalTok"/>
+        </w:rPr>
+        <w:t xml:space="preserve">], </w:t>
+      </w:r>
+      <w:r>
+        <w:rPr>
+          <w:rStyle w:val="DataTypeTok"/>
+        </w:rPr>
+        <w:t xml:space="preserve">y =</w:t>
+      </w:r>
+      <w:r>
+        <w:rPr>
+          <w:rStyle w:val="NormalTok"/>
+        </w:rPr>
+        <w:t xml:space="preserve"> </w:t>
+      </w:r>
+      <w:r>
+        <w:rPr>
+          <w:rStyle w:val="KeywordTok"/>
+        </w:rPr>
+        <w:t xml:space="preserve">names</w:t>
+      </w:r>
+      <w:r>
+        <w:rPr>
+          <w:rStyle w:val="NormalTok"/>
+        </w:rPr>
+        <w:t xml:space="preserve">(fit$model)[</w:t>
+      </w:r>
+      <w:r>
+        <w:rPr>
+          <w:rStyle w:val="DecValTok"/>
+        </w:rPr>
+        <w:t xml:space="preserve">2</w:t>
+      </w:r>
+      <w:r>
+        <w:rPr>
+          <w:rStyle w:val="NormalTok"/>
+        </w:rPr>
+        <w:t xml:space="preserve">])) +</w:t>
+      </w:r>
+      <w:r>
+        <w:br w:type="textWrapping"/>
+      </w:r>
+      <w:r>
+        <w:rPr>
+          <w:rStyle w:val="StringTok"/>
+        </w:rPr>
+        <w:t xml:space="preserve">  </w:t>
+      </w:r>
+      <w:r>
+        <w:rPr>
+          <w:rStyle w:val="KeywordTok"/>
+        </w:rPr>
+        <w:t xml:space="preserve">geom_point</w:t>
+      </w:r>
+      <w:r>
+        <w:rPr>
+          <w:rStyle w:val="NormalTok"/>
+        </w:rPr>
+        <w:t xml:space="preserve">() +</w:t>
+      </w:r>
+      <w:r>
+        <w:rPr>
+          <w:rStyle w:val="StringTok"/>
+        </w:rPr>
+        <w:t xml:space="preserve"> </w:t>
+      </w:r>
+      <w:r>
+        <w:br w:type="textWrapping"/>
+      </w:r>
+      <w:r>
+        <w:rPr>
+          <w:rStyle w:val="StringTok"/>
+        </w:rPr>
+        <w:t xml:space="preserve">  </w:t>
+      </w:r>
+      <w:r>
+        <w:rPr>
+          <w:rStyle w:val="KeywordTok"/>
+        </w:rPr>
+        <w:t xml:space="preserve">labs</w:t>
+      </w:r>
+      <w:r>
+        <w:rPr>
+          <w:rStyle w:val="NormalTok"/>
+        </w:rPr>
+        <w:t xml:space="preserve">(</w:t>
+      </w:r>
+      <w:r>
+        <w:rPr>
+          <w:rStyle w:val="DataTypeTok"/>
+        </w:rPr>
+        <w:t xml:space="preserve">x=</w:t>
+      </w:r>
+      <w:r>
+        <w:rPr>
+          <w:rStyle w:val="StringTok"/>
+        </w:rPr>
+        <w:t xml:space="preserve">"Year"</w:t>
+      </w:r>
+      <w:r>
+        <w:rPr>
+          <w:rStyle w:val="NormalTok"/>
+        </w:rPr>
+        <w:t xml:space="preserve">,</w:t>
+      </w:r>
+      <w:r>
+        <w:rPr>
+          <w:rStyle w:val="DataTypeTok"/>
+        </w:rPr>
+        <w:t xml:space="preserve">y=</w:t>
       </w:r>
       <w:r>
         <w:rPr>
@@ -141,40 +369,115 @@
         <w:rPr>
           <w:rStyle w:val="NormalTok"/>
         </w:rPr>
+        <w:t xml:space="preserve">) +</w:t>
+      </w:r>
+      <w:r>
+        <w:rPr>
+          <w:rStyle w:val="StringTok"/>
+        </w:rPr>
+        <w:t xml:space="preserve"> </w:t>
+      </w:r>
+      <w:r>
+        <w:br w:type="textWrapping"/>
+      </w:r>
+      <w:r>
+        <w:rPr>
+          <w:rStyle w:val="StringTok"/>
+        </w:rPr>
+        <w:t xml:space="preserve">  </w:t>
+      </w:r>
+      <w:r>
+        <w:rPr>
+          <w:rStyle w:val="KeywordTok"/>
+        </w:rPr>
+        <w:t xml:space="preserve">ggtitle</w:t>
+      </w:r>
+      <w:r>
+        <w:rPr>
+          <w:rStyle w:val="NormalTok"/>
+        </w:rPr>
+        <w:t xml:space="preserve">(</w:t>
+      </w:r>
+      <w:r>
+        <w:rPr>
+          <w:rStyle w:val="StringTok"/>
+        </w:rPr>
+        <w:t xml:space="preserve">"AAPL"</w:t>
+      </w:r>
+      <w:r>
+        <w:rPr>
+          <w:rStyle w:val="NormalTok"/>
+        </w:rPr>
+        <w:t xml:space="preserve">) +</w:t>
+      </w:r>
+      <w:r>
+        <w:br w:type="textWrapping"/>
+      </w:r>
+      <w:r>
+        <w:rPr>
+          <w:rStyle w:val="StringTok"/>
+        </w:rPr>
+        <w:t xml:space="preserve">  </w:t>
+      </w:r>
+      <w:r>
+        <w:rPr>
+          <w:rStyle w:val="KeywordTok"/>
+        </w:rPr>
+        <w:t xml:space="preserve">stat_smooth</w:t>
+      </w:r>
+      <w:r>
+        <w:rPr>
+          <w:rStyle w:val="NormalTok"/>
+        </w:rPr>
+        <w:t xml:space="preserve">(</w:t>
+      </w:r>
+      <w:r>
+        <w:rPr>
+          <w:rStyle w:val="DataTypeTok"/>
+        </w:rPr>
+        <w:t xml:space="preserve">method =</w:t>
+      </w:r>
+      <w:r>
+        <w:rPr>
+          <w:rStyle w:val="NormalTok"/>
+        </w:rPr>
+        <w:t xml:space="preserve"> </w:t>
+      </w:r>
+      <w:r>
+        <w:rPr>
+          <w:rStyle w:val="StringTok"/>
+        </w:rPr>
+        <w:t xml:space="preserve">"loess"</w:t>
+      </w:r>
+      <w:r>
+        <w:rPr>
+          <w:rStyle w:val="NormalTok"/>
+        </w:rPr>
         <w:t xml:space="preserve">, </w:t>
       </w:r>
       <w:r>
         <w:rPr>
           <w:rStyle w:val="DataTypeTok"/>
         </w:rPr>
-        <w:t xml:space="preserve">xlab=</w:t>
-      </w:r>
-      <w:r>
-        <w:rPr>
-          <w:rStyle w:val="StringTok"/>
-        </w:rPr>
-        <w:t xml:space="preserve">"Year"</w:t>
+        <w:t xml:space="preserve">col =</w:t>
+      </w:r>
+      <w:r>
+        <w:rPr>
+          <w:rStyle w:val="NormalTok"/>
+        </w:rPr>
+        <w:t xml:space="preserve"> </w:t>
+      </w:r>
+      <w:r>
+        <w:rPr>
+          <w:rStyle w:val="StringTok"/>
+        </w:rPr>
+        <w:t xml:space="preserve">"red"</w:t>
       </w:r>
       <w:r>
         <w:rPr>
           <w:rStyle w:val="NormalTok"/>
         </w:rPr>
         <w:t xml:space="preserve">)</w:t>
-      </w:r>
-      <w:r>
-        <w:br w:type="textWrapping"/>
-      </w:r>
-      <w:r>
-        <w:rPr>
-          <w:rStyle w:val="KeywordTok"/>
-        </w:rPr>
-        <w:t xml:space="preserve">lines</w:t>
-      </w:r>
-      <w:r>
-        <w:rPr>
-          <w:rStyle w:val="NormalTok"/>
-        </w:rPr>
-        <w:t xml:space="preserve">(df$Date, df$Adj.Close)</w:t>
       </w:r>
     </w:p>
     <w:p>
@@ -188,7 +491,7 @@
               <a:graphicData uri="http://schemas.openxmlformats.org/drawingml/2006/picture">
                 <pic:pic>
                   <pic:nvPicPr>
-                    <pic:cNvPr descr="./Yahoo_Quote_files/figure-docx/unnamed-chunk-1.png" id="0" name="Picture"/>
+                    <pic:cNvPr descr="Yahoo_Quote_files/figure-docx/unnamed-chunk-1-1.png" id="0" name="Picture"/>
                     <pic:cNvPicPr>
                       <a:picLocks noChangeArrowheads="1" noChangeAspect="1"/>
                     </pic:cNvPicPr>
@@ -232,7 +535,7 @@
 <file path=word/numbering.xml><?xml version="1.0" encoding="utf-8"?>
 <w:numbering xmlns:w="http://schemas.openxmlformats.org/wordprocessingml/2006/main">
   <w:abstractNum w:abstractNumId="0">
-    <w:nsid w:val="f2276577"/>
+    <w:nsid w:val="c307ee75"/>
     <w:multiLevelType w:val="multilevel"/>
     <w:lvl w:ilvl="0">
       <w:numFmt w:val="bullet"/>

</xml_diff>